<commit_message>
java 문제 1 done && 컴구 assginment1 done
</commit_message>
<xml_diff>
--- a/시스템 프로그래밍/Proxy 1-2/1-2_2018202076_mon.docx
+++ b/시스템 프로그래밍/Proxy 1-2/1-2_2018202076_mon.docx
@@ -410,15 +410,16 @@
           <w:sz w:val="28"/>
         </w:rPr>
       </w:pPr>
+      <w:bookmarkStart w:id="0" w:name="_GoBack"/>
       <w:r>
         <w:rPr>
           <w:noProof/>
         </w:rPr>
         <w:drawing>
           <wp:inline distT="0" distB="0" distL="0" distR="0">
-            <wp:extent cx="5731510" cy="5957160"/>
-            <wp:effectExtent l="0" t="0" r="2540" b="5715"/>
-            <wp:docPr id="10" name="그림 10"/>
+            <wp:extent cx="5731510" cy="5698893"/>
+            <wp:effectExtent l="0" t="0" r="2540" b="0"/>
+            <wp:docPr id="1" name="그림 1"/>
             <wp:cNvGraphicFramePr>
               <a:graphicFrameLocks xmlns:a="http://schemas.openxmlformats.org/drawingml/2006/main" noChangeAspect="1"/>
             </wp:cNvGraphicFramePr>
@@ -426,7 +427,7 @@
               <a:graphicData uri="http://schemas.openxmlformats.org/drawingml/2006/picture">
                 <pic:pic xmlns:pic="http://schemas.openxmlformats.org/drawingml/2006/picture">
                   <pic:nvPicPr>
-                    <pic:cNvPr id="0" name="Picture 7"/>
+                    <pic:cNvPr id="0" name="Picture 1"/>
                     <pic:cNvPicPr>
                       <a:picLocks noChangeAspect="1" noChangeArrowheads="1"/>
                     </pic:cNvPicPr>
@@ -447,7 +448,7 @@
                   <pic:spPr bwMode="auto">
                     <a:xfrm>
                       <a:off x="0" y="0"/>
-                      <a:ext cx="5731510" cy="5957160"/>
+                      <a:ext cx="5731510" cy="5698893"/>
                     </a:xfrm>
                     <a:prstGeom prst="rect">
                       <a:avLst/>
@@ -463,6 +464,7 @@
           </wp:inline>
         </w:drawing>
       </w:r>
+      <w:bookmarkEnd w:id="0"/>
     </w:p>
     <w:p>
       <w:pPr>
@@ -475,21 +477,21 @@
           <w:rFonts w:hint="eastAsia"/>
           <w:sz w:val="28"/>
         </w:rPr>
+        <w:t>P</w:t>
+      </w:r>
+      <w:r>
+        <w:rPr>
+          <w:sz w:val="28"/>
+        </w:rPr>
+        <w:t>seudo code:</w:t>
+      </w:r>
+    </w:p>
+    <w:p>
+      <w:r>
+        <w:rPr>
+          <w:rFonts w:hint="eastAsia"/>
+        </w:rPr>
         <w:lastRenderedPageBreak/>
-        <w:t>P</w:t>
-      </w:r>
-      <w:r>
-        <w:rPr>
-          <w:sz w:val="28"/>
-        </w:rPr>
-        <w:t>seudo code:</w:t>
-      </w:r>
-    </w:p>
-    <w:p>
-      <w:r>
-        <w:rPr>
-          <w:rFonts w:hint="eastAsia"/>
-        </w:rPr>
         <w:t>시작</w:t>
       </w:r>
     </w:p>
@@ -918,50 +920,50 @@
     </w:p>
     <w:p>
       <w:r>
+        <w:tab/>
+      </w:r>
+      <w:r>
+        <w:tab/>
+      </w:r>
+      <w:r>
+        <w:tab/>
+      </w:r>
+      <w:r>
+        <w:rPr>
+          <w:rFonts w:hint="eastAsia"/>
+        </w:rPr>
+        <w:t xml:space="preserve">로그 파일에 </w:t>
+      </w:r>
+      <w:r>
+        <w:t>MISS</w:t>
+      </w:r>
+      <w:r>
+        <w:rPr>
+          <w:rFonts w:hint="eastAsia"/>
+        </w:rPr>
+        <w:t>를 기록한다.</w:t>
+      </w:r>
+    </w:p>
+    <w:p>
+      <w:r>
+        <w:tab/>
+      </w:r>
+      <w:r>
+        <w:tab/>
+      </w:r>
+      <w:r>
+        <w:tab/>
+      </w:r>
+      <w:r>
+        <w:rPr>
+          <w:rFonts w:hint="eastAsia"/>
+        </w:rPr>
+        <w:t>디렉토리와 파일 생성</w:t>
+      </w:r>
+    </w:p>
+    <w:p>
+      <w:r>
         <w:lastRenderedPageBreak/>
-        <w:tab/>
-      </w:r>
-      <w:r>
-        <w:tab/>
-      </w:r>
-      <w:r>
-        <w:tab/>
-      </w:r>
-      <w:r>
-        <w:rPr>
-          <w:rFonts w:hint="eastAsia"/>
-        </w:rPr>
-        <w:t xml:space="preserve">로그 파일에 </w:t>
-      </w:r>
-      <w:r>
-        <w:t>MISS</w:t>
-      </w:r>
-      <w:r>
-        <w:rPr>
-          <w:rFonts w:hint="eastAsia"/>
-        </w:rPr>
-        <w:t>를 기록한다.</w:t>
-      </w:r>
-    </w:p>
-    <w:p>
-      <w:r>
-        <w:tab/>
-      </w:r>
-      <w:r>
-        <w:tab/>
-      </w:r>
-      <w:r>
-        <w:tab/>
-      </w:r>
-      <w:r>
-        <w:rPr>
-          <w:rFonts w:hint="eastAsia"/>
-        </w:rPr>
-        <w:t>디렉토리와 파일 생성</w:t>
-      </w:r>
-    </w:p>
-    <w:p>
-      <w:r>
         <w:tab/>
       </w:r>
       <w:r>
@@ -1670,11 +1672,6 @@
       </w:r>
     </w:p>
     <w:p>
-      <w:pPr>
-        <w:rPr>
-          <w:rFonts w:hint="eastAsia"/>
-        </w:rPr>
-      </w:pPr>
       <w:r>
         <w:rPr>
           <w:rFonts w:hint="eastAsia"/>
@@ -1710,16 +1707,8 @@
         </w:rPr>
         <w:t>검색</w:t>
       </w:r>
-      <w:bookmarkStart w:id="0" w:name="_GoBack"/>
-      <w:bookmarkEnd w:id="0"/>
-    </w:p>
-    <w:p>
-      <w:pPr>
-        <w:rPr>
-          <w:rFonts w:hint="eastAsia"/>
-        </w:rPr>
-      </w:pPr>
-    </w:p>
+    </w:p>
+    <w:p/>
     <w:sectPr>
       <w:pgSz w:w="11906" w:h="16838"/>
       <w:pgMar w:top="1701" w:right="1440" w:bottom="1440" w:left="1440" w:header="851" w:footer="992" w:gutter="0"/>

</xml_diff>